<commit_message>
Added to AI & PH
</commit_message>
<xml_diff>
--- a/Keyboard Shortcuts.docx
+++ b/Keyboard Shortcuts.docx
@@ -334,6 +334,55 @@
       </w:tr>
       <w:tr>
         <w:trPr>
+          <w:trHeight w:val="263"/>
+        </w:trPr>
+        <w:tc>
+          <w:tcPr>
+            <w:tcW w:w="4757" w:type="dxa"/>
+          </w:tcPr>
+          <w:p>
+            <w:pPr>
+              <w:rPr>
+                <w:sz w:val="20"/>
+                <w:szCs w:val="20"/>
+              </w:rPr>
+            </w:pPr>
+            <w:r>
+              <w:rPr>
+                <w:sz w:val="20"/>
+                <w:szCs w:val="20"/>
+              </w:rPr>
+              <w:t>Constrain proportions</w:t>
+            </w:r>
+          </w:p>
+        </w:tc>
+        <w:tc>
+          <w:tcPr>
+            <w:tcW w:w="4757" w:type="dxa"/>
+          </w:tcPr>
+          <w:p>
+            <w:pPr>
+              <w:rPr>
+                <w:b/>
+                <w:bCs/>
+                <w:sz w:val="20"/>
+                <w:szCs w:val="20"/>
+              </w:rPr>
+            </w:pPr>
+            <w:r>
+              <w:rPr>
+                <w:b/>
+                <w:bCs/>
+                <w:sz w:val="20"/>
+                <w:szCs w:val="20"/>
+              </w:rPr>
+              <w:t>Shift and/or Alt</w:t>
+            </w:r>
+          </w:p>
+        </w:tc>
+      </w:tr>
+      <w:tr>
+        <w:trPr>
           <w:trHeight w:val="247"/>
         </w:trPr>
         <w:tc>
@@ -347,23 +396,286 @@
                 <w:szCs w:val="20"/>
               </w:rPr>
             </w:pPr>
-          </w:p>
-        </w:tc>
-        <w:tc>
-          <w:tcPr>
-            <w:tcW w:w="4757" w:type="dxa"/>
-          </w:tcPr>
-          <w:p>
-            <w:pPr>
-              <w:rPr>
-                <w:b/>
-                <w:bCs/>
-                <w:sz w:val="20"/>
-                <w:szCs w:val="20"/>
-              </w:rPr>
-            </w:pPr>
-          </w:p>
-        </w:tc>
+            <w:r>
+              <w:rPr>
+                <w:sz w:val="20"/>
+                <w:szCs w:val="20"/>
+              </w:rPr>
+              <w:t>Duplicate</w:t>
+            </w:r>
+          </w:p>
+        </w:tc>
+        <w:tc>
+          <w:tcPr>
+            <w:tcW w:w="4757" w:type="dxa"/>
+          </w:tcPr>
+          <w:p>
+            <w:pPr>
+              <w:rPr>
+                <w:b/>
+                <w:bCs/>
+                <w:sz w:val="20"/>
+                <w:szCs w:val="20"/>
+              </w:rPr>
+            </w:pPr>
+            <w:r>
+              <w:rPr>
+                <w:b/>
+                <w:bCs/>
+                <w:sz w:val="20"/>
+                <w:szCs w:val="20"/>
+              </w:rPr>
+              <w:t>Alt + Drag</w:t>
+            </w:r>
+          </w:p>
+        </w:tc>
+      </w:tr>
+      <w:tr>
+        <w:trPr>
+          <w:trHeight w:val="247"/>
+        </w:trPr>
+        <w:tc>
+          <w:tcPr>
+            <w:tcW w:w="4757" w:type="dxa"/>
+          </w:tcPr>
+          <w:p>
+            <w:pPr>
+              <w:rPr>
+                <w:sz w:val="20"/>
+                <w:szCs w:val="20"/>
+              </w:rPr>
+            </w:pPr>
+            <w:r>
+              <w:rPr>
+                <w:sz w:val="20"/>
+                <w:szCs w:val="20"/>
+              </w:rPr>
+              <w:t>Pen tool</w:t>
+            </w:r>
+          </w:p>
+        </w:tc>
+        <w:tc>
+          <w:tcPr>
+            <w:tcW w:w="4757" w:type="dxa"/>
+          </w:tcPr>
+          <w:p>
+            <w:pPr>
+              <w:rPr>
+                <w:b/>
+                <w:bCs/>
+                <w:sz w:val="20"/>
+                <w:szCs w:val="20"/>
+              </w:rPr>
+            </w:pPr>
+            <w:r>
+              <w:rPr>
+                <w:b/>
+                <w:bCs/>
+                <w:sz w:val="20"/>
+                <w:szCs w:val="20"/>
+              </w:rPr>
+              <w:t>P</w:t>
+            </w:r>
+          </w:p>
+        </w:tc>
+      </w:tr>
+      <w:tr>
+        <w:trPr>
+          <w:trHeight w:val="247"/>
+        </w:trPr>
+        <w:tc>
+          <w:tcPr>
+            <w:tcW w:w="4757" w:type="dxa"/>
+          </w:tcPr>
+          <w:p>
+            <w:pPr>
+              <w:rPr>
+                <w:sz w:val="20"/>
+                <w:szCs w:val="20"/>
+              </w:rPr>
+            </w:pPr>
+            <w:r>
+              <w:rPr>
+                <w:sz w:val="20"/>
+                <w:szCs w:val="20"/>
+              </w:rPr>
+              <w:t>Add point/anchor</w:t>
+            </w:r>
+          </w:p>
+        </w:tc>
+        <w:tc>
+          <w:tcPr>
+            <w:tcW w:w="4757" w:type="dxa"/>
+          </w:tcPr>
+          <w:p>
+            <w:pPr>
+              <w:rPr>
+                <w:b/>
+                <w:bCs/>
+                <w:sz w:val="20"/>
+                <w:szCs w:val="20"/>
+              </w:rPr>
+            </w:pPr>
+            <w:r>
+              <w:rPr>
+                <w:b/>
+                <w:bCs/>
+                <w:sz w:val="20"/>
+                <w:szCs w:val="20"/>
+              </w:rPr>
+              <w:t>+</w:t>
+            </w:r>
+          </w:p>
+        </w:tc>
+      </w:tr>
+      <w:tr>
+        <w:trPr>
+          <w:trHeight w:val="247"/>
+        </w:trPr>
+        <w:tc>
+          <w:tcPr>
+            <w:tcW w:w="4757" w:type="dxa"/>
+          </w:tcPr>
+          <w:p>
+            <w:pPr>
+              <w:rPr>
+                <w:sz w:val="20"/>
+                <w:szCs w:val="20"/>
+              </w:rPr>
+            </w:pPr>
+            <w:r>
+              <w:rPr>
+                <w:sz w:val="20"/>
+                <w:szCs w:val="20"/>
+              </w:rPr>
+              <w:t>Delete point/anchor</w:t>
+            </w:r>
+          </w:p>
+        </w:tc>
+        <w:tc>
+          <w:tcPr>
+            <w:tcW w:w="4757" w:type="dxa"/>
+          </w:tcPr>
+          <w:p>
+            <w:pPr>
+              <w:rPr>
+                <w:b/>
+                <w:bCs/>
+                <w:sz w:val="20"/>
+                <w:szCs w:val="20"/>
+              </w:rPr>
+            </w:pPr>
+            <w:r>
+              <w:rPr>
+                <w:b/>
+                <w:bCs/>
+                <w:sz w:val="20"/>
+                <w:szCs w:val="20"/>
+              </w:rPr>
+              <w:t>-</w:t>
+            </w:r>
+          </w:p>
+        </w:tc>
+      </w:tr>
+      <w:tr>
+        <w:trPr>
+          <w:trHeight w:val="247"/>
+        </w:trPr>
+        <w:tc>
+          <w:tcPr>
+            <w:tcW w:w="4757" w:type="dxa"/>
+          </w:tcPr>
+          <w:p>
+            <w:pPr>
+              <w:rPr>
+                <w:sz w:val="20"/>
+                <w:szCs w:val="20"/>
+              </w:rPr>
+            </w:pPr>
+            <w:r>
+              <w:rPr>
+                <w:sz w:val="20"/>
+                <w:szCs w:val="20"/>
+              </w:rPr>
+              <w:t>Anchor convert</w:t>
+            </w:r>
+          </w:p>
+        </w:tc>
+        <w:tc>
+          <w:tcPr>
+            <w:tcW w:w="4757" w:type="dxa"/>
+          </w:tcPr>
+          <w:p>
+            <w:pPr>
+              <w:rPr>
+                <w:b/>
+                <w:bCs/>
+                <w:sz w:val="20"/>
+                <w:szCs w:val="20"/>
+              </w:rPr>
+            </w:pPr>
+            <w:r>
+              <w:rPr>
+                <w:b/>
+                <w:bCs/>
+                <w:sz w:val="20"/>
+                <w:szCs w:val="20"/>
+              </w:rPr>
+              <w:t>Shift + C</w:t>
+            </w:r>
+          </w:p>
+        </w:tc>
+      </w:tr>
+      <w:tr>
+        <w:trPr>
+          <w:trHeight w:val="247"/>
+        </w:trPr>
+        <w:tc>
+          <w:tcPr>
+            <w:tcW w:w="4757" w:type="dxa"/>
+          </w:tcPr>
+          <w:p>
+            <w:pPr>
+              <w:rPr>
+                <w:sz w:val="20"/>
+                <w:szCs w:val="20"/>
+              </w:rPr>
+            </w:pPr>
+            <w:r>
+              <w:rPr>
+                <w:sz w:val="20"/>
+                <w:szCs w:val="20"/>
+              </w:rPr>
+              <w:t xml:space="preserve">Direct selection tool </w:t>
+            </w:r>
+          </w:p>
+        </w:tc>
+        <w:tc>
+          <w:tcPr>
+            <w:tcW w:w="4757" w:type="dxa"/>
+          </w:tcPr>
+          <w:p>
+            <w:pPr>
+              <w:rPr>
+                <w:b/>
+                <w:bCs/>
+                <w:sz w:val="20"/>
+                <w:szCs w:val="20"/>
+              </w:rPr>
+            </w:pPr>
+            <w:r>
+              <w:rPr>
+                <w:b/>
+                <w:bCs/>
+                <w:sz w:val="20"/>
+                <w:szCs w:val="20"/>
+              </w:rPr>
+              <w:t>A</w:t>
+            </w:r>
+          </w:p>
+        </w:tc>
+        <w:bookmarkStart w:id="0" w:name="_GoBack"/>
+        <w:bookmarkEnd w:id="0"/>
       </w:tr>
       <w:tr>
         <w:trPr>
@@ -385,31 +697,237 @@
                 <w:sz w:val="20"/>
                 <w:szCs w:val="20"/>
               </w:rPr>
-              <w:t>Constrain proportions</w:t>
-            </w:r>
-          </w:p>
-        </w:tc>
-        <w:tc>
-          <w:tcPr>
-            <w:tcW w:w="4757" w:type="dxa"/>
-          </w:tcPr>
-          <w:p>
-            <w:pPr>
-              <w:rPr>
-                <w:b/>
-                <w:bCs/>
-                <w:sz w:val="20"/>
-                <w:szCs w:val="20"/>
-              </w:rPr>
-            </w:pPr>
-            <w:r>
-              <w:rPr>
-                <w:b/>
-                <w:bCs/>
-                <w:sz w:val="20"/>
-                <w:szCs w:val="20"/>
-              </w:rPr>
-              <w:t>Shift and/or Alt</w:t>
+              <w:t>Open Document</w:t>
+            </w:r>
+          </w:p>
+        </w:tc>
+        <w:tc>
+          <w:tcPr>
+            <w:tcW w:w="4757" w:type="dxa"/>
+          </w:tcPr>
+          <w:p>
+            <w:pPr>
+              <w:rPr>
+                <w:b/>
+                <w:bCs/>
+                <w:sz w:val="20"/>
+                <w:szCs w:val="20"/>
+              </w:rPr>
+            </w:pPr>
+            <w:r>
+              <w:rPr>
+                <w:b/>
+                <w:bCs/>
+                <w:sz w:val="20"/>
+                <w:szCs w:val="20"/>
+              </w:rPr>
+              <w:t>Ctrl</w:t>
+            </w:r>
+            <w:r>
+              <w:rPr>
+                <w:b/>
+                <w:bCs/>
+                <w:sz w:val="20"/>
+                <w:szCs w:val="20"/>
+              </w:rPr>
+              <w:t xml:space="preserve"> </w:t>
+            </w:r>
+            <w:r>
+              <w:rPr>
+                <w:b/>
+                <w:bCs/>
+                <w:sz w:val="20"/>
+                <w:szCs w:val="20"/>
+              </w:rPr>
+              <w:t>+</w:t>
+            </w:r>
+            <w:r>
+              <w:rPr>
+                <w:b/>
+                <w:bCs/>
+                <w:sz w:val="20"/>
+                <w:szCs w:val="20"/>
+              </w:rPr>
+              <w:t xml:space="preserve"> </w:t>
+            </w:r>
+            <w:r>
+              <w:rPr>
+                <w:b/>
+                <w:bCs/>
+                <w:sz w:val="20"/>
+                <w:szCs w:val="20"/>
+              </w:rPr>
+              <w:t>O</w:t>
+            </w:r>
+          </w:p>
+        </w:tc>
+      </w:tr>
+      <w:tr>
+        <w:trPr>
+          <w:trHeight w:val="263"/>
+        </w:trPr>
+        <w:tc>
+          <w:tcPr>
+            <w:tcW w:w="4757" w:type="dxa"/>
+          </w:tcPr>
+          <w:p>
+            <w:pPr>
+              <w:rPr>
+                <w:sz w:val="20"/>
+                <w:szCs w:val="20"/>
+              </w:rPr>
+            </w:pPr>
+            <w:r>
+              <w:rPr>
+                <w:sz w:val="20"/>
+                <w:szCs w:val="20"/>
+              </w:rPr>
+              <w:t>Print</w:t>
+            </w:r>
+          </w:p>
+        </w:tc>
+        <w:tc>
+          <w:tcPr>
+            <w:tcW w:w="4757" w:type="dxa"/>
+          </w:tcPr>
+          <w:p>
+            <w:pPr>
+              <w:rPr>
+                <w:b/>
+                <w:bCs/>
+                <w:sz w:val="20"/>
+                <w:szCs w:val="20"/>
+              </w:rPr>
+            </w:pPr>
+            <w:r>
+              <w:rPr>
+                <w:b/>
+                <w:bCs/>
+                <w:sz w:val="20"/>
+                <w:szCs w:val="20"/>
+              </w:rPr>
+              <w:t>Ctrl</w:t>
+            </w:r>
+            <w:r>
+              <w:rPr>
+                <w:b/>
+                <w:bCs/>
+                <w:sz w:val="20"/>
+                <w:szCs w:val="20"/>
+              </w:rPr>
+              <w:t xml:space="preserve"> </w:t>
+            </w:r>
+            <w:r>
+              <w:rPr>
+                <w:b/>
+                <w:bCs/>
+                <w:sz w:val="20"/>
+                <w:szCs w:val="20"/>
+              </w:rPr>
+              <w:t>+</w:t>
+            </w:r>
+            <w:r>
+              <w:rPr>
+                <w:b/>
+                <w:bCs/>
+                <w:sz w:val="20"/>
+                <w:szCs w:val="20"/>
+              </w:rPr>
+              <w:t xml:space="preserve"> </w:t>
+            </w:r>
+            <w:r>
+              <w:rPr>
+                <w:b/>
+                <w:bCs/>
+                <w:sz w:val="20"/>
+                <w:szCs w:val="20"/>
+              </w:rPr>
+              <w:t>P</w:t>
+            </w:r>
+          </w:p>
+        </w:tc>
+      </w:tr>
+      <w:tr>
+        <w:trPr>
+          <w:trHeight w:val="263"/>
+        </w:trPr>
+        <w:tc>
+          <w:tcPr>
+            <w:tcW w:w="4757" w:type="dxa"/>
+          </w:tcPr>
+          <w:p>
+            <w:pPr>
+              <w:rPr>
+                <w:sz w:val="20"/>
+                <w:szCs w:val="20"/>
+              </w:rPr>
+            </w:pPr>
+            <w:r>
+              <w:rPr>
+                <w:sz w:val="20"/>
+                <w:szCs w:val="20"/>
+              </w:rPr>
+              <w:t>Add a Layer</w:t>
+            </w:r>
+          </w:p>
+        </w:tc>
+        <w:tc>
+          <w:tcPr>
+            <w:tcW w:w="4757" w:type="dxa"/>
+          </w:tcPr>
+          <w:p>
+            <w:pPr>
+              <w:rPr>
+                <w:b/>
+                <w:bCs/>
+                <w:sz w:val="20"/>
+                <w:szCs w:val="20"/>
+              </w:rPr>
+            </w:pPr>
+            <w:r>
+              <w:rPr>
+                <w:b/>
+                <w:bCs/>
+                <w:sz w:val="20"/>
+                <w:szCs w:val="20"/>
+              </w:rPr>
+              <w:t>Ctrl</w:t>
+            </w:r>
+            <w:r>
+              <w:rPr>
+                <w:b/>
+                <w:bCs/>
+                <w:sz w:val="20"/>
+                <w:szCs w:val="20"/>
+              </w:rPr>
+              <w:t xml:space="preserve"> </w:t>
+            </w:r>
+            <w:r>
+              <w:rPr>
+                <w:b/>
+                <w:bCs/>
+                <w:sz w:val="20"/>
+                <w:szCs w:val="20"/>
+              </w:rPr>
+              <w:t>+</w:t>
+            </w:r>
+            <w:r>
+              <w:rPr>
+                <w:b/>
+                <w:bCs/>
+                <w:sz w:val="20"/>
+                <w:szCs w:val="20"/>
+              </w:rPr>
+              <w:t xml:space="preserve"> </w:t>
+            </w:r>
+            <w:r>
+              <w:rPr>
+                <w:b/>
+                <w:bCs/>
+                <w:sz w:val="20"/>
+                <w:szCs w:val="20"/>
+              </w:rPr>
+              <w:t>L</w:t>
             </w:r>
           </w:p>
         </w:tc>
@@ -434,31 +952,31 @@
                 <w:sz w:val="20"/>
                 <w:szCs w:val="20"/>
               </w:rPr>
-              <w:t>Duplicate</w:t>
-            </w:r>
-          </w:p>
-        </w:tc>
-        <w:tc>
-          <w:tcPr>
-            <w:tcW w:w="4757" w:type="dxa"/>
-          </w:tcPr>
-          <w:p>
-            <w:pPr>
-              <w:rPr>
-                <w:b/>
-                <w:bCs/>
-                <w:sz w:val="20"/>
-                <w:szCs w:val="20"/>
-              </w:rPr>
-            </w:pPr>
-            <w:r>
-              <w:rPr>
-                <w:b/>
-                <w:bCs/>
-                <w:sz w:val="20"/>
-                <w:szCs w:val="20"/>
-              </w:rPr>
-              <w:t>Alt + Drag</w:t>
+              <w:t>Lock/Unlock all other layers</w:t>
+            </w:r>
+          </w:p>
+        </w:tc>
+        <w:tc>
+          <w:tcPr>
+            <w:tcW w:w="4757" w:type="dxa"/>
+          </w:tcPr>
+          <w:p>
+            <w:pPr>
+              <w:rPr>
+                <w:b/>
+                <w:bCs/>
+                <w:sz w:val="20"/>
+                <w:szCs w:val="20"/>
+              </w:rPr>
+            </w:pPr>
+            <w:r>
+              <w:rPr>
+                <w:b/>
+                <w:bCs/>
+                <w:sz w:val="20"/>
+                <w:szCs w:val="20"/>
+              </w:rPr>
+              <w:t>Alt +click lock icon</w:t>
             </w:r>
           </w:p>
         </w:tc>
@@ -478,299 +996,135 @@
                 <w:szCs w:val="20"/>
               </w:rPr>
             </w:pPr>
-          </w:p>
-        </w:tc>
-        <w:tc>
-          <w:tcPr>
-            <w:tcW w:w="4757" w:type="dxa"/>
-          </w:tcPr>
-          <w:p>
-            <w:pPr>
-              <w:rPr>
-                <w:b/>
-                <w:bCs/>
-                <w:sz w:val="20"/>
-                <w:szCs w:val="20"/>
-              </w:rPr>
-            </w:pPr>
-          </w:p>
-        </w:tc>
-      </w:tr>
-      <w:tr>
-        <w:trPr>
-          <w:trHeight w:val="247"/>
-        </w:trPr>
-        <w:tc>
-          <w:tcPr>
-            <w:tcW w:w="4757" w:type="dxa"/>
-          </w:tcPr>
-          <w:p>
-            <w:pPr>
-              <w:rPr>
-                <w:sz w:val="20"/>
-                <w:szCs w:val="20"/>
-              </w:rPr>
-            </w:pPr>
-            <w:r>
-              <w:rPr>
-                <w:sz w:val="20"/>
-                <w:szCs w:val="20"/>
-              </w:rPr>
-              <w:t>Pen tool</w:t>
-            </w:r>
-          </w:p>
-        </w:tc>
-        <w:tc>
-          <w:tcPr>
-            <w:tcW w:w="4757" w:type="dxa"/>
-          </w:tcPr>
-          <w:p>
-            <w:pPr>
-              <w:rPr>
-                <w:b/>
-                <w:bCs/>
-                <w:sz w:val="20"/>
-                <w:szCs w:val="20"/>
-              </w:rPr>
-            </w:pPr>
-            <w:r>
-              <w:rPr>
-                <w:b/>
-                <w:bCs/>
-                <w:sz w:val="20"/>
-                <w:szCs w:val="20"/>
-              </w:rPr>
-              <w:t>P</w:t>
-            </w:r>
-          </w:p>
-        </w:tc>
-      </w:tr>
-      <w:tr>
-        <w:trPr>
-          <w:trHeight w:val="247"/>
-        </w:trPr>
-        <w:tc>
-          <w:tcPr>
-            <w:tcW w:w="4757" w:type="dxa"/>
-          </w:tcPr>
-          <w:p>
-            <w:pPr>
-              <w:rPr>
-                <w:sz w:val="20"/>
-                <w:szCs w:val="20"/>
-              </w:rPr>
-            </w:pPr>
-            <w:r>
-              <w:rPr>
-                <w:sz w:val="20"/>
-                <w:szCs w:val="20"/>
-              </w:rPr>
-              <w:t>Add point/anchor</w:t>
-            </w:r>
-          </w:p>
-        </w:tc>
-        <w:tc>
-          <w:tcPr>
-            <w:tcW w:w="4757" w:type="dxa"/>
-          </w:tcPr>
-          <w:p>
-            <w:pPr>
-              <w:rPr>
-                <w:b/>
-                <w:bCs/>
-                <w:sz w:val="20"/>
-                <w:szCs w:val="20"/>
-              </w:rPr>
-            </w:pPr>
-            <w:r>
-              <w:rPr>
-                <w:b/>
-                <w:bCs/>
-                <w:sz w:val="20"/>
-                <w:szCs w:val="20"/>
-              </w:rPr>
-              <w:t>+</w:t>
-            </w:r>
-          </w:p>
-        </w:tc>
-      </w:tr>
-      <w:tr>
-        <w:trPr>
-          <w:trHeight w:val="247"/>
-        </w:trPr>
-        <w:tc>
-          <w:tcPr>
-            <w:tcW w:w="4757" w:type="dxa"/>
-          </w:tcPr>
-          <w:p>
-            <w:pPr>
-              <w:rPr>
-                <w:sz w:val="20"/>
-                <w:szCs w:val="20"/>
-              </w:rPr>
-            </w:pPr>
-            <w:r>
-              <w:rPr>
-                <w:sz w:val="20"/>
-                <w:szCs w:val="20"/>
-              </w:rPr>
-              <w:t>Delete point/anchor</w:t>
-            </w:r>
-          </w:p>
-        </w:tc>
-        <w:tc>
-          <w:tcPr>
-            <w:tcW w:w="4757" w:type="dxa"/>
-          </w:tcPr>
-          <w:p>
-            <w:pPr>
-              <w:rPr>
-                <w:b/>
-                <w:bCs/>
-                <w:sz w:val="20"/>
-                <w:szCs w:val="20"/>
-              </w:rPr>
-            </w:pPr>
-            <w:r>
-              <w:rPr>
-                <w:b/>
-                <w:bCs/>
-                <w:sz w:val="20"/>
-                <w:szCs w:val="20"/>
-              </w:rPr>
-              <w:t>-</w:t>
-            </w:r>
-          </w:p>
-        </w:tc>
-      </w:tr>
-      <w:tr>
-        <w:trPr>
-          <w:trHeight w:val="247"/>
-        </w:trPr>
-        <w:tc>
-          <w:tcPr>
-            <w:tcW w:w="4757" w:type="dxa"/>
-          </w:tcPr>
-          <w:p>
-            <w:pPr>
-              <w:rPr>
-                <w:sz w:val="20"/>
-                <w:szCs w:val="20"/>
-              </w:rPr>
-            </w:pPr>
-            <w:r>
-              <w:rPr>
-                <w:sz w:val="20"/>
-                <w:szCs w:val="20"/>
-              </w:rPr>
-              <w:t>Anchor convert</w:t>
-            </w:r>
-          </w:p>
-        </w:tc>
-        <w:tc>
-          <w:tcPr>
-            <w:tcW w:w="4757" w:type="dxa"/>
-          </w:tcPr>
-          <w:p>
-            <w:pPr>
-              <w:rPr>
-                <w:b/>
-                <w:bCs/>
-                <w:sz w:val="20"/>
-                <w:szCs w:val="20"/>
-              </w:rPr>
-            </w:pPr>
-            <w:r>
-              <w:rPr>
-                <w:b/>
-                <w:bCs/>
-                <w:sz w:val="20"/>
-                <w:szCs w:val="20"/>
-              </w:rPr>
-              <w:t>Shift + C</w:t>
-            </w:r>
-          </w:p>
-        </w:tc>
-      </w:tr>
-      <w:tr>
-        <w:trPr>
-          <w:trHeight w:val="247"/>
-        </w:trPr>
-        <w:tc>
-          <w:tcPr>
-            <w:tcW w:w="4757" w:type="dxa"/>
-          </w:tcPr>
-          <w:p>
-            <w:pPr>
-              <w:rPr>
-                <w:sz w:val="20"/>
-                <w:szCs w:val="20"/>
-              </w:rPr>
-            </w:pPr>
-            <w:r>
-              <w:rPr>
-                <w:sz w:val="20"/>
-                <w:szCs w:val="20"/>
-              </w:rPr>
-              <w:t xml:space="preserve">Direct selection tool </w:t>
-            </w:r>
-          </w:p>
-        </w:tc>
-        <w:tc>
-          <w:tcPr>
-            <w:tcW w:w="4757" w:type="dxa"/>
-          </w:tcPr>
-          <w:p>
-            <w:pPr>
-              <w:rPr>
-                <w:b/>
-                <w:bCs/>
-                <w:sz w:val="20"/>
-                <w:szCs w:val="20"/>
-              </w:rPr>
-            </w:pPr>
-            <w:r>
-              <w:rPr>
-                <w:b/>
-                <w:bCs/>
-                <w:sz w:val="20"/>
-                <w:szCs w:val="20"/>
-              </w:rPr>
-              <w:t>A</w:t>
-            </w:r>
-          </w:p>
-        </w:tc>
-      </w:tr>
-      <w:tr>
-        <w:trPr>
-          <w:trHeight w:val="247"/>
-        </w:trPr>
-        <w:tc>
-          <w:tcPr>
-            <w:tcW w:w="4757" w:type="dxa"/>
-          </w:tcPr>
-          <w:p>
-            <w:pPr>
-              <w:rPr>
-                <w:sz w:val="20"/>
-                <w:szCs w:val="20"/>
-              </w:rPr>
-            </w:pPr>
-          </w:p>
-        </w:tc>
-        <w:tc>
-          <w:tcPr>
-            <w:tcW w:w="4757" w:type="dxa"/>
-          </w:tcPr>
-          <w:p>
-            <w:pPr>
-              <w:rPr>
-                <w:b/>
-                <w:bCs/>
-                <w:sz w:val="20"/>
-                <w:szCs w:val="20"/>
-              </w:rPr>
-            </w:pPr>
+            <w:r>
+              <w:rPr>
+                <w:sz w:val="20"/>
+                <w:szCs w:val="20"/>
+              </w:rPr>
+              <w:t>Paste at front</w:t>
+            </w:r>
+          </w:p>
+        </w:tc>
+        <w:tc>
+          <w:tcPr>
+            <w:tcW w:w="4757" w:type="dxa"/>
+          </w:tcPr>
+          <w:p>
+            <w:pPr>
+              <w:rPr>
+                <w:b/>
+                <w:bCs/>
+                <w:sz w:val="20"/>
+                <w:szCs w:val="20"/>
+              </w:rPr>
+            </w:pPr>
+            <w:r>
+              <w:rPr>
+                <w:b/>
+                <w:bCs/>
+                <w:sz w:val="20"/>
+                <w:szCs w:val="20"/>
+              </w:rPr>
+              <w:t>Ctrl + f</w:t>
+            </w:r>
+          </w:p>
+        </w:tc>
+      </w:tr>
+      <w:tr>
+        <w:trPr>
+          <w:trHeight w:val="263"/>
+        </w:trPr>
+        <w:tc>
+          <w:tcPr>
+            <w:tcW w:w="4757" w:type="dxa"/>
+          </w:tcPr>
+          <w:p>
+            <w:pPr>
+              <w:rPr>
+                <w:sz w:val="20"/>
+                <w:szCs w:val="20"/>
+              </w:rPr>
+            </w:pPr>
+            <w:r>
+              <w:rPr>
+                <w:sz w:val="20"/>
+                <w:szCs w:val="20"/>
+              </w:rPr>
+              <w:t xml:space="preserve">Cut </w:t>
+            </w:r>
+          </w:p>
+        </w:tc>
+        <w:tc>
+          <w:tcPr>
+            <w:tcW w:w="4757" w:type="dxa"/>
+          </w:tcPr>
+          <w:p>
+            <w:pPr>
+              <w:rPr>
+                <w:b/>
+                <w:bCs/>
+                <w:sz w:val="20"/>
+                <w:szCs w:val="20"/>
+              </w:rPr>
+            </w:pPr>
+            <w:r>
+              <w:rPr>
+                <w:b/>
+                <w:bCs/>
+                <w:sz w:val="20"/>
+                <w:szCs w:val="20"/>
+              </w:rPr>
+              <w:t>Ctrl + X</w:t>
+            </w:r>
+          </w:p>
+        </w:tc>
+      </w:tr>
+      <w:tr>
+        <w:trPr>
+          <w:trHeight w:val="263"/>
+        </w:trPr>
+        <w:tc>
+          <w:tcPr>
+            <w:tcW w:w="4757" w:type="dxa"/>
+          </w:tcPr>
+          <w:p>
+            <w:pPr>
+              <w:rPr>
+                <w:sz w:val="20"/>
+                <w:szCs w:val="20"/>
+              </w:rPr>
+            </w:pPr>
+            <w:r>
+              <w:rPr>
+                <w:sz w:val="20"/>
+                <w:szCs w:val="20"/>
+              </w:rPr>
+              <w:t xml:space="preserve">Undo </w:t>
+            </w:r>
+          </w:p>
+        </w:tc>
+        <w:tc>
+          <w:tcPr>
+            <w:tcW w:w="4757" w:type="dxa"/>
+          </w:tcPr>
+          <w:p>
+            <w:pPr>
+              <w:rPr>
+                <w:b/>
+                <w:bCs/>
+                <w:sz w:val="20"/>
+                <w:szCs w:val="20"/>
+              </w:rPr>
+            </w:pPr>
+            <w:r>
+              <w:rPr>
+                <w:b/>
+                <w:bCs/>
+                <w:sz w:val="20"/>
+                <w:szCs w:val="20"/>
+              </w:rPr>
+              <w:t>Ctrl + shift + z</w:t>
+            </w:r>
           </w:p>
         </w:tc>
       </w:tr>
@@ -1115,6 +1469,55 @@
       </w:tr>
       <w:tr>
         <w:trPr>
+          <w:trHeight w:val="263"/>
+        </w:trPr>
+        <w:tc>
+          <w:tcPr>
+            <w:tcW w:w="4757" w:type="dxa"/>
+          </w:tcPr>
+          <w:p>
+            <w:pPr>
+              <w:rPr>
+                <w:sz w:val="20"/>
+                <w:szCs w:val="20"/>
+              </w:rPr>
+            </w:pPr>
+            <w:r>
+              <w:rPr>
+                <w:sz w:val="20"/>
+                <w:szCs w:val="20"/>
+              </w:rPr>
+              <w:t>Constrain proportions</w:t>
+            </w:r>
+          </w:p>
+        </w:tc>
+        <w:tc>
+          <w:tcPr>
+            <w:tcW w:w="4757" w:type="dxa"/>
+          </w:tcPr>
+          <w:p>
+            <w:pPr>
+              <w:rPr>
+                <w:b/>
+                <w:bCs/>
+                <w:sz w:val="20"/>
+                <w:szCs w:val="20"/>
+              </w:rPr>
+            </w:pPr>
+            <w:r>
+              <w:rPr>
+                <w:b/>
+                <w:bCs/>
+                <w:sz w:val="20"/>
+                <w:szCs w:val="20"/>
+              </w:rPr>
+              <w:t>Shift and/or Alt</w:t>
+            </w:r>
+          </w:p>
+        </w:tc>
+      </w:tr>
+      <w:tr>
+        <w:trPr>
           <w:trHeight w:val="247"/>
         </w:trPr>
         <w:tc>
@@ -1128,69 +1531,36 @@
                 <w:szCs w:val="20"/>
               </w:rPr>
             </w:pPr>
-          </w:p>
-        </w:tc>
-        <w:tc>
-          <w:tcPr>
-            <w:tcW w:w="4757" w:type="dxa"/>
-          </w:tcPr>
-          <w:p>
-            <w:pPr>
-              <w:rPr>
-                <w:b/>
-                <w:bCs/>
-                <w:sz w:val="20"/>
-                <w:szCs w:val="20"/>
-              </w:rPr>
-            </w:pPr>
-          </w:p>
-        </w:tc>
-      </w:tr>
-      <w:tr>
-        <w:trPr>
-          <w:trHeight w:val="263"/>
-        </w:trPr>
-        <w:tc>
-          <w:tcPr>
-            <w:tcW w:w="4757" w:type="dxa"/>
-          </w:tcPr>
-          <w:p>
-            <w:pPr>
-              <w:rPr>
-                <w:sz w:val="20"/>
-                <w:szCs w:val="20"/>
-              </w:rPr>
-            </w:pPr>
-            <w:r>
-              <w:rPr>
-                <w:sz w:val="20"/>
-                <w:szCs w:val="20"/>
-              </w:rPr>
-              <w:t>Constrain proportions</w:t>
-            </w:r>
-          </w:p>
-        </w:tc>
-        <w:tc>
-          <w:tcPr>
-            <w:tcW w:w="4757" w:type="dxa"/>
-          </w:tcPr>
-          <w:p>
-            <w:pPr>
-              <w:rPr>
-                <w:b/>
-                <w:bCs/>
-                <w:sz w:val="20"/>
-                <w:szCs w:val="20"/>
-              </w:rPr>
-            </w:pPr>
-            <w:r>
-              <w:rPr>
-                <w:b/>
-                <w:bCs/>
-                <w:sz w:val="20"/>
-                <w:szCs w:val="20"/>
-              </w:rPr>
-              <w:t>Shift and/or Alt</w:t>
+            <w:r>
+              <w:rPr>
+                <w:sz w:val="20"/>
+                <w:szCs w:val="20"/>
+              </w:rPr>
+              <w:t>Duplicate</w:t>
+            </w:r>
+          </w:p>
+        </w:tc>
+        <w:tc>
+          <w:tcPr>
+            <w:tcW w:w="4757" w:type="dxa"/>
+          </w:tcPr>
+          <w:p>
+            <w:pPr>
+              <w:rPr>
+                <w:b/>
+                <w:bCs/>
+                <w:sz w:val="20"/>
+                <w:szCs w:val="20"/>
+              </w:rPr>
+            </w:pPr>
+            <w:r>
+              <w:rPr>
+                <w:b/>
+                <w:bCs/>
+                <w:sz w:val="20"/>
+                <w:szCs w:val="20"/>
+              </w:rPr>
+              <w:t>Alt + Drag</w:t>
             </w:r>
           </w:p>
         </w:tc>
@@ -1215,31 +1585,31 @@
                 <w:sz w:val="20"/>
                 <w:szCs w:val="20"/>
               </w:rPr>
-              <w:t>Duplicate</w:t>
-            </w:r>
-          </w:p>
-        </w:tc>
-        <w:tc>
-          <w:tcPr>
-            <w:tcW w:w="4757" w:type="dxa"/>
-          </w:tcPr>
-          <w:p>
-            <w:pPr>
-              <w:rPr>
-                <w:b/>
-                <w:bCs/>
-                <w:sz w:val="20"/>
-                <w:szCs w:val="20"/>
-              </w:rPr>
-            </w:pPr>
-            <w:r>
-              <w:rPr>
-                <w:b/>
-                <w:bCs/>
-                <w:sz w:val="20"/>
-                <w:szCs w:val="20"/>
-              </w:rPr>
-              <w:t>Alt + Drag</w:t>
+              <w:t>Last filter</w:t>
+            </w:r>
+          </w:p>
+        </w:tc>
+        <w:tc>
+          <w:tcPr>
+            <w:tcW w:w="4757" w:type="dxa"/>
+          </w:tcPr>
+          <w:p>
+            <w:pPr>
+              <w:rPr>
+                <w:b/>
+                <w:bCs/>
+                <w:sz w:val="20"/>
+                <w:szCs w:val="20"/>
+              </w:rPr>
+            </w:pPr>
+            <w:r>
+              <w:rPr>
+                <w:b/>
+                <w:bCs/>
+                <w:sz w:val="20"/>
+                <w:szCs w:val="20"/>
+              </w:rPr>
+              <w:t>Ctrl + F</w:t>
             </w:r>
           </w:p>
         </w:tc>
@@ -1259,143 +1629,797 @@
                 <w:szCs w:val="20"/>
               </w:rPr>
             </w:pPr>
-          </w:p>
-        </w:tc>
-        <w:tc>
-          <w:tcPr>
-            <w:tcW w:w="4757" w:type="dxa"/>
-          </w:tcPr>
-          <w:p>
-            <w:pPr>
-              <w:rPr>
-                <w:b/>
-                <w:bCs/>
-                <w:sz w:val="20"/>
-                <w:szCs w:val="20"/>
-              </w:rPr>
-            </w:pPr>
-          </w:p>
-        </w:tc>
-      </w:tr>
-    </w:tbl>
-    <w:p>
-      <w:pPr>
-        <w:rPr>
-          <w:sz w:val="20"/>
-          <w:szCs w:val="20"/>
-        </w:rPr>
-      </w:pPr>
-    </w:p>
-    <w:p>
-      <w:pPr>
-        <w:pStyle w:val="Title"/>
-        <w:rPr>
-          <w:b/>
-          <w:sz w:val="20"/>
-          <w:szCs w:val="20"/>
-        </w:rPr>
-      </w:pPr>
-      <w:proofErr w:type="spellStart"/>
-      <w:r>
-        <w:rPr>
-          <w:b/>
-          <w:sz w:val="20"/>
-          <w:szCs w:val="20"/>
-        </w:rPr>
-        <w:t>P</w:t>
-      </w:r>
-      <w:r>
-        <w:rPr>
-          <w:b/>
-          <w:sz w:val="20"/>
-          <w:szCs w:val="20"/>
-        </w:rPr>
-        <w:t>hp</w:t>
-      </w:r>
-      <w:r>
-        <w:rPr>
-          <w:b/>
-          <w:sz w:val="20"/>
-          <w:szCs w:val="20"/>
-        </w:rPr>
-        <w:t>Storm</w:t>
-      </w:r>
-      <w:proofErr w:type="spellEnd"/>
-    </w:p>
-    <w:p>
-      <w:pPr>
-        <w:rPr>
-          <w:sz w:val="20"/>
-          <w:szCs w:val="20"/>
-        </w:rPr>
-      </w:pPr>
-      <w:bookmarkStart w:id="0" w:name="_GoBack"/>
-      <w:bookmarkEnd w:id="0"/>
-    </w:p>
-    <w:tbl>
-      <w:tblPr>
-        <w:tblStyle w:val="TableGrid"/>
-        <w:tblW w:w="0" w:type="auto"/>
-        <w:tblLook w:val="04A0" w:firstRow="1" w:lastRow="0" w:firstColumn="1" w:lastColumn="0" w:noHBand="0" w:noVBand="1"/>
-      </w:tblPr>
-      <w:tblGrid>
-        <w:gridCol w:w="4757"/>
-        <w:gridCol w:w="4757"/>
-      </w:tblGrid>
-      <w:tr>
-        <w:trPr>
-          <w:trHeight w:val="263"/>
-        </w:trPr>
-        <w:tc>
-          <w:tcPr>
-            <w:tcW w:w="4757" w:type="dxa"/>
-          </w:tcPr>
-          <w:p>
-            <w:pPr>
-              <w:rPr>
-                <w:sz w:val="20"/>
-                <w:szCs w:val="20"/>
-              </w:rPr>
-            </w:pPr>
-            <w:r>
-              <w:rPr>
-                <w:sz w:val="20"/>
-                <w:szCs w:val="20"/>
-              </w:rPr>
-              <w:t xml:space="preserve">Switch tab </w:t>
-            </w:r>
-          </w:p>
-        </w:tc>
-        <w:tc>
-          <w:tcPr>
-            <w:tcW w:w="4757" w:type="dxa"/>
-          </w:tcPr>
-          <w:p>
-            <w:pPr>
-              <w:rPr>
-                <w:b/>
-                <w:bCs/>
-                <w:sz w:val="20"/>
-                <w:szCs w:val="20"/>
-              </w:rPr>
-            </w:pPr>
-            <w:r>
-              <w:rPr>
-                <w:b/>
-                <w:bCs/>
-                <w:sz w:val="20"/>
-                <w:szCs w:val="20"/>
-              </w:rPr>
-              <w:t xml:space="preserve">Alt + </w:t>
-            </w:r>
-            <w:r>
-              <w:rPr>
-                <w:b/>
-                <w:bCs/>
-                <w:sz w:val="20"/>
-                <w:szCs w:val="20"/>
-              </w:rPr>
-              <w:t>tab</w:t>
+            <w:r>
+              <w:rPr>
+                <w:sz w:val="20"/>
+                <w:szCs w:val="20"/>
+              </w:rPr>
+              <w:t>Adjust &gt;</w:t>
+            </w:r>
+            <w:r>
+              <w:rPr>
+                <w:sz w:val="20"/>
+                <w:szCs w:val="20"/>
+              </w:rPr>
+              <w:t>colour</w:t>
+            </w:r>
+            <w:r>
+              <w:rPr>
+                <w:sz w:val="20"/>
+                <w:szCs w:val="20"/>
+              </w:rPr>
+              <w:t xml:space="preserve"> balance</w:t>
+            </w:r>
+          </w:p>
+        </w:tc>
+        <w:tc>
+          <w:tcPr>
+            <w:tcW w:w="4757" w:type="dxa"/>
+          </w:tcPr>
+          <w:p>
+            <w:pPr>
+              <w:rPr>
+                <w:b/>
+                <w:bCs/>
+                <w:sz w:val="20"/>
+                <w:szCs w:val="20"/>
+              </w:rPr>
+            </w:pPr>
+            <w:r>
+              <w:rPr>
+                <w:b/>
+                <w:bCs/>
+                <w:sz w:val="20"/>
+                <w:szCs w:val="20"/>
+              </w:rPr>
+              <w:t>Ctrl + B</w:t>
+            </w:r>
+          </w:p>
+        </w:tc>
+      </w:tr>
+      <w:tr>
+        <w:trPr>
+          <w:trHeight w:val="247"/>
+        </w:trPr>
+        <w:tc>
+          <w:tcPr>
+            <w:tcW w:w="4757" w:type="dxa"/>
+          </w:tcPr>
+          <w:p>
+            <w:pPr>
+              <w:rPr>
+                <w:sz w:val="20"/>
+                <w:szCs w:val="20"/>
+              </w:rPr>
+            </w:pPr>
+            <w:r>
+              <w:rPr>
+                <w:sz w:val="20"/>
+                <w:szCs w:val="20"/>
+              </w:rPr>
+              <w:t>Adjust Levels</w:t>
+            </w:r>
+          </w:p>
+        </w:tc>
+        <w:tc>
+          <w:tcPr>
+            <w:tcW w:w="4757" w:type="dxa"/>
+          </w:tcPr>
+          <w:p>
+            <w:pPr>
+              <w:rPr>
+                <w:b/>
+                <w:bCs/>
+                <w:sz w:val="20"/>
+                <w:szCs w:val="20"/>
+              </w:rPr>
+            </w:pPr>
+            <w:r>
+              <w:rPr>
+                <w:b/>
+                <w:bCs/>
+                <w:sz w:val="20"/>
+                <w:szCs w:val="20"/>
+              </w:rPr>
+              <w:t>Ctrl + L</w:t>
+            </w:r>
+          </w:p>
+        </w:tc>
+      </w:tr>
+      <w:tr>
+        <w:trPr>
+          <w:trHeight w:val="247"/>
+        </w:trPr>
+        <w:tc>
+          <w:tcPr>
+            <w:tcW w:w="4757" w:type="dxa"/>
+          </w:tcPr>
+          <w:p>
+            <w:pPr>
+              <w:rPr>
+                <w:sz w:val="20"/>
+                <w:szCs w:val="20"/>
+              </w:rPr>
+            </w:pPr>
+            <w:r>
+              <w:rPr>
+                <w:sz w:val="20"/>
+                <w:szCs w:val="20"/>
+              </w:rPr>
+              <w:t>Invert (</w:t>
+            </w:r>
+            <w:r>
+              <w:rPr>
+                <w:sz w:val="20"/>
+                <w:szCs w:val="20"/>
+              </w:rPr>
+              <w:t>change background)</w:t>
+            </w:r>
+          </w:p>
+        </w:tc>
+        <w:tc>
+          <w:tcPr>
+            <w:tcW w:w="4757" w:type="dxa"/>
+          </w:tcPr>
+          <w:p>
+            <w:pPr>
+              <w:rPr>
+                <w:b/>
+                <w:bCs/>
+                <w:sz w:val="20"/>
+                <w:szCs w:val="20"/>
+              </w:rPr>
+            </w:pPr>
+            <w:r>
+              <w:rPr>
+                <w:b/>
+                <w:bCs/>
+                <w:sz w:val="20"/>
+                <w:szCs w:val="20"/>
+              </w:rPr>
+              <w:t xml:space="preserve">Ctrl + </w:t>
+            </w:r>
+            <w:r>
+              <w:rPr>
+                <w:b/>
+                <w:bCs/>
+                <w:sz w:val="20"/>
+                <w:szCs w:val="20"/>
+              </w:rPr>
+              <w:t>I</w:t>
+            </w:r>
+          </w:p>
+        </w:tc>
+      </w:tr>
+      <w:tr>
+        <w:trPr>
+          <w:trHeight w:val="247"/>
+        </w:trPr>
+        <w:tc>
+          <w:tcPr>
+            <w:tcW w:w="4757" w:type="dxa"/>
+          </w:tcPr>
+          <w:p>
+            <w:pPr>
+              <w:rPr>
+                <w:sz w:val="20"/>
+                <w:szCs w:val="20"/>
+              </w:rPr>
+            </w:pPr>
+            <w:r>
+              <w:rPr>
+                <w:sz w:val="20"/>
+                <w:szCs w:val="20"/>
+              </w:rPr>
+              <w:t>Adjust Curves</w:t>
+            </w:r>
+          </w:p>
+        </w:tc>
+        <w:tc>
+          <w:tcPr>
+            <w:tcW w:w="4757" w:type="dxa"/>
+          </w:tcPr>
+          <w:p>
+            <w:pPr>
+              <w:rPr>
+                <w:b/>
+                <w:bCs/>
+                <w:sz w:val="20"/>
+                <w:szCs w:val="20"/>
+              </w:rPr>
+            </w:pPr>
+            <w:r>
+              <w:rPr>
+                <w:b/>
+                <w:bCs/>
+                <w:sz w:val="20"/>
+                <w:szCs w:val="20"/>
+              </w:rPr>
+              <w:t xml:space="preserve">Ctrl + </w:t>
+            </w:r>
+            <w:r>
+              <w:rPr>
+                <w:b/>
+                <w:bCs/>
+                <w:sz w:val="20"/>
+                <w:szCs w:val="20"/>
+              </w:rPr>
+              <w:t>M</w:t>
+            </w:r>
+          </w:p>
+        </w:tc>
+      </w:tr>
+      <w:tr>
+        <w:trPr>
+          <w:trHeight w:val="247"/>
+        </w:trPr>
+        <w:tc>
+          <w:tcPr>
+            <w:tcW w:w="4757" w:type="dxa"/>
+          </w:tcPr>
+          <w:p>
+            <w:pPr>
+              <w:rPr>
+                <w:sz w:val="20"/>
+                <w:szCs w:val="20"/>
+              </w:rPr>
+            </w:pPr>
+            <w:r>
+              <w:rPr>
+                <w:sz w:val="20"/>
+                <w:szCs w:val="20"/>
+              </w:rPr>
+              <w:t>Adjust Auto levels</w:t>
+            </w:r>
+          </w:p>
+        </w:tc>
+        <w:tc>
+          <w:tcPr>
+            <w:tcW w:w="4757" w:type="dxa"/>
+          </w:tcPr>
+          <w:p>
+            <w:pPr>
+              <w:rPr>
+                <w:b/>
+                <w:bCs/>
+                <w:sz w:val="20"/>
+                <w:szCs w:val="20"/>
+              </w:rPr>
+            </w:pPr>
+            <w:r>
+              <w:rPr>
+                <w:b/>
+                <w:bCs/>
+                <w:sz w:val="20"/>
+                <w:szCs w:val="20"/>
+              </w:rPr>
+              <w:t>Ctrl + Shift + L</w:t>
+            </w:r>
+          </w:p>
+        </w:tc>
+      </w:tr>
+      <w:tr>
+        <w:trPr>
+          <w:trHeight w:val="247"/>
+        </w:trPr>
+        <w:tc>
+          <w:tcPr>
+            <w:tcW w:w="4757" w:type="dxa"/>
+          </w:tcPr>
+          <w:p>
+            <w:pPr>
+              <w:rPr>
+                <w:sz w:val="20"/>
+                <w:szCs w:val="20"/>
+              </w:rPr>
+            </w:pPr>
+            <w:r>
+              <w:rPr>
+                <w:sz w:val="20"/>
+                <w:szCs w:val="20"/>
+              </w:rPr>
+              <w:t>Group</w:t>
+            </w:r>
+          </w:p>
+        </w:tc>
+        <w:tc>
+          <w:tcPr>
+            <w:tcW w:w="4757" w:type="dxa"/>
+          </w:tcPr>
+          <w:p>
+            <w:pPr>
+              <w:rPr>
+                <w:b/>
+                <w:bCs/>
+                <w:sz w:val="20"/>
+                <w:szCs w:val="20"/>
+              </w:rPr>
+            </w:pPr>
+            <w:r>
+              <w:rPr>
+                <w:b/>
+                <w:bCs/>
+                <w:sz w:val="20"/>
+                <w:szCs w:val="20"/>
+              </w:rPr>
+              <w:t>Ctrl + G</w:t>
+            </w:r>
+          </w:p>
+        </w:tc>
+      </w:tr>
+      <w:tr>
+        <w:trPr>
+          <w:trHeight w:val="247"/>
+        </w:trPr>
+        <w:tc>
+          <w:tcPr>
+            <w:tcW w:w="4757" w:type="dxa"/>
+          </w:tcPr>
+          <w:p>
+            <w:pPr>
+              <w:rPr>
+                <w:sz w:val="20"/>
+                <w:szCs w:val="20"/>
+              </w:rPr>
+            </w:pPr>
+            <w:r>
+              <w:rPr>
+                <w:sz w:val="20"/>
+                <w:szCs w:val="20"/>
+              </w:rPr>
+              <w:t>Ungroup</w:t>
+            </w:r>
+          </w:p>
+        </w:tc>
+        <w:tc>
+          <w:tcPr>
+            <w:tcW w:w="4757" w:type="dxa"/>
+          </w:tcPr>
+          <w:p>
+            <w:pPr>
+              <w:rPr>
+                <w:b/>
+                <w:bCs/>
+                <w:sz w:val="20"/>
+                <w:szCs w:val="20"/>
+              </w:rPr>
+            </w:pPr>
+            <w:r>
+              <w:rPr>
+                <w:b/>
+                <w:bCs/>
+                <w:sz w:val="20"/>
+                <w:szCs w:val="20"/>
+              </w:rPr>
+              <w:t>Ctrl</w:t>
+            </w:r>
+            <w:r>
+              <w:rPr>
+                <w:b/>
+                <w:bCs/>
+                <w:sz w:val="20"/>
+                <w:szCs w:val="20"/>
+              </w:rPr>
+              <w:t xml:space="preserve"> + Shift + G</w:t>
+            </w:r>
+          </w:p>
+        </w:tc>
+      </w:tr>
+      <w:tr>
+        <w:trPr>
+          <w:trHeight w:val="247"/>
+        </w:trPr>
+        <w:tc>
+          <w:tcPr>
+            <w:tcW w:w="4757" w:type="dxa"/>
+          </w:tcPr>
+          <w:p>
+            <w:pPr>
+              <w:rPr>
+                <w:sz w:val="20"/>
+                <w:szCs w:val="20"/>
+              </w:rPr>
+            </w:pPr>
+            <w:r>
+              <w:rPr>
+                <w:sz w:val="20"/>
+                <w:szCs w:val="20"/>
+              </w:rPr>
+              <w:t>New Layer</w:t>
+            </w:r>
+          </w:p>
+        </w:tc>
+        <w:tc>
+          <w:tcPr>
+            <w:tcW w:w="4757" w:type="dxa"/>
+          </w:tcPr>
+          <w:p>
+            <w:pPr>
+              <w:rPr>
+                <w:b/>
+                <w:bCs/>
+                <w:sz w:val="20"/>
+                <w:szCs w:val="20"/>
+              </w:rPr>
+            </w:pPr>
+            <w:r>
+              <w:rPr>
+                <w:b/>
+                <w:bCs/>
+                <w:sz w:val="20"/>
+                <w:szCs w:val="20"/>
+              </w:rPr>
+              <w:t>C</w:t>
+            </w:r>
+            <w:r>
+              <w:rPr>
+                <w:b/>
+                <w:bCs/>
+                <w:sz w:val="20"/>
+                <w:szCs w:val="20"/>
+              </w:rPr>
+              <w:t>tr</w:t>
+            </w:r>
+            <w:r>
+              <w:rPr>
+                <w:b/>
+                <w:bCs/>
+                <w:sz w:val="20"/>
+                <w:szCs w:val="20"/>
+              </w:rPr>
+              <w:t xml:space="preserve">l + Shift + </w:t>
+            </w:r>
+            <w:r>
+              <w:rPr>
+                <w:b/>
+                <w:bCs/>
+                <w:sz w:val="20"/>
+                <w:szCs w:val="20"/>
+              </w:rPr>
+              <w:t>N</w:t>
+            </w:r>
+          </w:p>
+        </w:tc>
+      </w:tr>
+      <w:tr>
+        <w:trPr>
+          <w:trHeight w:val="247"/>
+        </w:trPr>
+        <w:tc>
+          <w:tcPr>
+            <w:tcW w:w="4757" w:type="dxa"/>
+          </w:tcPr>
+          <w:p>
+            <w:pPr>
+              <w:rPr>
+                <w:sz w:val="20"/>
+                <w:szCs w:val="20"/>
+              </w:rPr>
+            </w:pPr>
+            <w:r>
+              <w:rPr>
+                <w:sz w:val="20"/>
+                <w:szCs w:val="20"/>
+              </w:rPr>
+              <w:t>Deselect All</w:t>
+            </w:r>
+          </w:p>
+        </w:tc>
+        <w:tc>
+          <w:tcPr>
+            <w:tcW w:w="4757" w:type="dxa"/>
+          </w:tcPr>
+          <w:p>
+            <w:pPr>
+              <w:rPr>
+                <w:b/>
+                <w:bCs/>
+                <w:sz w:val="20"/>
+                <w:szCs w:val="20"/>
+              </w:rPr>
+            </w:pPr>
+            <w:r>
+              <w:rPr>
+                <w:b/>
+                <w:bCs/>
+                <w:sz w:val="20"/>
+                <w:szCs w:val="20"/>
+              </w:rPr>
+              <w:t>Ctrl + D</w:t>
+            </w:r>
+          </w:p>
+        </w:tc>
+      </w:tr>
+      <w:tr>
+        <w:trPr>
+          <w:trHeight w:val="247"/>
+        </w:trPr>
+        <w:tc>
+          <w:tcPr>
+            <w:tcW w:w="4757" w:type="dxa"/>
+          </w:tcPr>
+          <w:p>
+            <w:pPr>
+              <w:rPr>
+                <w:sz w:val="20"/>
+                <w:szCs w:val="20"/>
+              </w:rPr>
+            </w:pPr>
+            <w:r>
+              <w:rPr>
+                <w:sz w:val="20"/>
+                <w:szCs w:val="20"/>
+              </w:rPr>
+              <w:t>Fit on screen</w:t>
+            </w:r>
+          </w:p>
+        </w:tc>
+        <w:tc>
+          <w:tcPr>
+            <w:tcW w:w="4757" w:type="dxa"/>
+          </w:tcPr>
+          <w:p>
+            <w:pPr>
+              <w:rPr>
+                <w:b/>
+                <w:bCs/>
+                <w:sz w:val="20"/>
+                <w:szCs w:val="20"/>
+              </w:rPr>
+            </w:pPr>
+            <w:r>
+              <w:rPr>
+                <w:b/>
+                <w:bCs/>
+                <w:sz w:val="20"/>
+                <w:szCs w:val="20"/>
+              </w:rPr>
+              <w:t>Ctrl + 0</w:t>
+            </w:r>
+          </w:p>
+        </w:tc>
+      </w:tr>
+      <w:tr>
+        <w:trPr>
+          <w:trHeight w:val="247"/>
+        </w:trPr>
+        <w:tc>
+          <w:tcPr>
+            <w:tcW w:w="4757" w:type="dxa"/>
+          </w:tcPr>
+          <w:p>
+            <w:pPr>
+              <w:rPr>
+                <w:sz w:val="20"/>
+                <w:szCs w:val="20"/>
+              </w:rPr>
+            </w:pPr>
+            <w:r>
+              <w:rPr>
+                <w:sz w:val="20"/>
+                <w:szCs w:val="20"/>
+              </w:rPr>
+              <w:t>Hide edges</w:t>
+            </w:r>
+          </w:p>
+        </w:tc>
+        <w:tc>
+          <w:tcPr>
+            <w:tcW w:w="4757" w:type="dxa"/>
+          </w:tcPr>
+          <w:p>
+            <w:pPr>
+              <w:rPr>
+                <w:b/>
+                <w:bCs/>
+                <w:sz w:val="20"/>
+                <w:szCs w:val="20"/>
+              </w:rPr>
+            </w:pPr>
+            <w:r>
+              <w:rPr>
+                <w:b/>
+                <w:bCs/>
+                <w:sz w:val="20"/>
+                <w:szCs w:val="20"/>
+              </w:rPr>
+              <w:t>Ctrl + H</w:t>
+            </w:r>
+          </w:p>
+        </w:tc>
+      </w:tr>
+      <w:tr>
+        <w:trPr>
+          <w:trHeight w:val="247"/>
+        </w:trPr>
+        <w:tc>
+          <w:tcPr>
+            <w:tcW w:w="4757" w:type="dxa"/>
+          </w:tcPr>
+          <w:p>
+            <w:pPr>
+              <w:rPr>
+                <w:sz w:val="20"/>
+                <w:szCs w:val="20"/>
+              </w:rPr>
+            </w:pPr>
+            <w:r>
+              <w:rPr>
+                <w:sz w:val="20"/>
+                <w:szCs w:val="20"/>
+              </w:rPr>
+              <w:t>Zoom in</w:t>
+            </w:r>
+          </w:p>
+        </w:tc>
+        <w:tc>
+          <w:tcPr>
+            <w:tcW w:w="4757" w:type="dxa"/>
+          </w:tcPr>
+          <w:p>
+            <w:pPr>
+              <w:rPr>
+                <w:b/>
+                <w:bCs/>
+                <w:sz w:val="20"/>
+                <w:szCs w:val="20"/>
+              </w:rPr>
+            </w:pPr>
+            <w:r>
+              <w:rPr>
+                <w:b/>
+                <w:bCs/>
+                <w:sz w:val="20"/>
+                <w:szCs w:val="20"/>
+              </w:rPr>
+              <w:t>Ctrl + +</w:t>
+            </w:r>
+          </w:p>
+        </w:tc>
+      </w:tr>
+      <w:tr>
+        <w:trPr>
+          <w:trHeight w:val="247"/>
+        </w:trPr>
+        <w:tc>
+          <w:tcPr>
+            <w:tcW w:w="4757" w:type="dxa"/>
+          </w:tcPr>
+          <w:p>
+            <w:pPr>
+              <w:rPr>
+                <w:sz w:val="20"/>
+                <w:szCs w:val="20"/>
+              </w:rPr>
+            </w:pPr>
+            <w:r>
+              <w:rPr>
+                <w:sz w:val="20"/>
+                <w:szCs w:val="20"/>
+              </w:rPr>
+              <w:t>Zoom out</w:t>
+            </w:r>
+          </w:p>
+        </w:tc>
+        <w:tc>
+          <w:tcPr>
+            <w:tcW w:w="4757" w:type="dxa"/>
+          </w:tcPr>
+          <w:p>
+            <w:pPr>
+              <w:rPr>
+                <w:b/>
+                <w:bCs/>
+                <w:sz w:val="20"/>
+                <w:szCs w:val="20"/>
+              </w:rPr>
+            </w:pPr>
+            <w:r>
+              <w:rPr>
+                <w:b/>
+                <w:bCs/>
+                <w:sz w:val="20"/>
+                <w:szCs w:val="20"/>
+              </w:rPr>
+              <w:t>Ctrl + -</w:t>
+            </w:r>
+          </w:p>
+        </w:tc>
+      </w:tr>
+      <w:tr>
+        <w:trPr>
+          <w:trHeight w:val="247"/>
+        </w:trPr>
+        <w:tc>
+          <w:tcPr>
+            <w:tcW w:w="4757" w:type="dxa"/>
+          </w:tcPr>
+          <w:p>
+            <w:pPr>
+              <w:rPr>
+                <w:sz w:val="20"/>
+                <w:szCs w:val="20"/>
+              </w:rPr>
+            </w:pPr>
+            <w:r>
+              <w:rPr>
+                <w:sz w:val="20"/>
+                <w:szCs w:val="20"/>
+              </w:rPr>
+              <w:t>Path/direct selection tool</w:t>
+            </w:r>
+          </w:p>
+        </w:tc>
+        <w:tc>
+          <w:tcPr>
+            <w:tcW w:w="4757" w:type="dxa"/>
+          </w:tcPr>
+          <w:p>
+            <w:pPr>
+              <w:rPr>
+                <w:b/>
+                <w:bCs/>
+                <w:sz w:val="20"/>
+                <w:szCs w:val="20"/>
+              </w:rPr>
+            </w:pPr>
+            <w:r>
+              <w:rPr>
+                <w:b/>
+                <w:bCs/>
+                <w:sz w:val="20"/>
+                <w:szCs w:val="20"/>
+              </w:rPr>
+              <w:t>A</w:t>
+            </w:r>
+          </w:p>
+        </w:tc>
+      </w:tr>
+      <w:tr>
+        <w:trPr>
+          <w:trHeight w:val="247"/>
+        </w:trPr>
+        <w:tc>
+          <w:tcPr>
+            <w:tcW w:w="4757" w:type="dxa"/>
+          </w:tcPr>
+          <w:p>
+            <w:pPr>
+              <w:rPr>
+                <w:sz w:val="20"/>
+                <w:szCs w:val="20"/>
+              </w:rPr>
+            </w:pPr>
+            <w:r>
+              <w:rPr>
+                <w:sz w:val="20"/>
+                <w:szCs w:val="20"/>
+              </w:rPr>
+              <w:t>Paint brush tool</w:t>
+            </w:r>
+          </w:p>
+        </w:tc>
+        <w:tc>
+          <w:tcPr>
+            <w:tcW w:w="4757" w:type="dxa"/>
+          </w:tcPr>
+          <w:p>
+            <w:pPr>
+              <w:rPr>
+                <w:b/>
+                <w:bCs/>
+                <w:sz w:val="20"/>
+                <w:szCs w:val="20"/>
+              </w:rPr>
+            </w:pPr>
+            <w:r>
+              <w:rPr>
+                <w:b/>
+                <w:bCs/>
+                <w:sz w:val="20"/>
+                <w:szCs w:val="20"/>
+              </w:rPr>
+              <w:t>B</w:t>
             </w:r>
           </w:p>
         </w:tc>
@@ -1612,6 +2636,7 @@
                 <w:sz w:val="20"/>
                 <w:szCs w:val="20"/>
               </w:rPr>
+              <w:lastRenderedPageBreak/>
               <w:t>Fullscreen</w:t>
             </w:r>
           </w:p>
@@ -1682,6 +2707,7 @@
     </w:p>
     <w:p>
       <w:pPr>
+        <w:pStyle w:val="Title"/>
         <w:rPr>
           <w:sz w:val="20"/>
           <w:szCs w:val="20"/>
@@ -1703,6 +2729,161 @@
         </w:rPr>
         <w:t xml:space="preserve"> x 3.14 / 2 = x + 25% = Y</w:t>
       </w:r>
+    </w:p>
+    <w:p>
+      <w:pPr>
+        <w:pStyle w:val="Title"/>
+        <w:rPr>
+          <w:sz w:val="20"/>
+          <w:szCs w:val="20"/>
+        </w:rPr>
+      </w:pPr>
+    </w:p>
+    <w:p>
+      <w:pPr>
+        <w:pStyle w:val="Title"/>
+        <w:rPr>
+          <w:sz w:val="20"/>
+          <w:szCs w:val="20"/>
+        </w:rPr>
+      </w:pPr>
+    </w:p>
+    <w:p>
+      <w:pPr>
+        <w:pStyle w:val="Title"/>
+        <w:rPr>
+          <w:sz w:val="20"/>
+          <w:szCs w:val="20"/>
+        </w:rPr>
+      </w:pPr>
+    </w:p>
+    <w:p>
+      <w:pPr>
+        <w:pStyle w:val="Title"/>
+        <w:rPr>
+          <w:b/>
+          <w:sz w:val="20"/>
+          <w:szCs w:val="20"/>
+        </w:rPr>
+      </w:pPr>
+      <w:r>
+        <w:rPr>
+          <w:b/>
+          <w:sz w:val="20"/>
+          <w:szCs w:val="20"/>
+        </w:rPr>
+        <w:t xml:space="preserve"> </w:t>
+      </w:r>
+      <w:proofErr w:type="spellStart"/>
+      <w:r>
+        <w:rPr>
+          <w:b/>
+          <w:sz w:val="20"/>
+          <w:szCs w:val="20"/>
+        </w:rPr>
+        <w:t>P</w:t>
+      </w:r>
+      <w:r>
+        <w:rPr>
+          <w:b/>
+          <w:sz w:val="20"/>
+          <w:szCs w:val="20"/>
+        </w:rPr>
+        <w:t>hp</w:t>
+      </w:r>
+      <w:r>
+        <w:rPr>
+          <w:b/>
+          <w:sz w:val="20"/>
+          <w:szCs w:val="20"/>
+        </w:rPr>
+        <w:t>Storm</w:t>
+      </w:r>
+      <w:proofErr w:type="spellEnd"/>
+    </w:p>
+    <w:p>
+      <w:pPr>
+        <w:rPr>
+          <w:sz w:val="20"/>
+          <w:szCs w:val="20"/>
+        </w:rPr>
+      </w:pPr>
+    </w:p>
+    <w:tbl>
+      <w:tblPr>
+        <w:tblStyle w:val="TableGrid"/>
+        <w:tblW w:w="0" w:type="auto"/>
+        <w:tblLook w:val="04A0" w:firstRow="1" w:lastRow="0" w:firstColumn="1" w:lastColumn="0" w:noHBand="0" w:noVBand="1"/>
+      </w:tblPr>
+      <w:tblGrid>
+        <w:gridCol w:w="4757"/>
+        <w:gridCol w:w="4757"/>
+      </w:tblGrid>
+      <w:tr>
+        <w:trPr>
+          <w:trHeight w:val="263"/>
+        </w:trPr>
+        <w:tc>
+          <w:tcPr>
+            <w:tcW w:w="4757" w:type="dxa"/>
+          </w:tcPr>
+          <w:p>
+            <w:pPr>
+              <w:rPr>
+                <w:sz w:val="20"/>
+                <w:szCs w:val="20"/>
+              </w:rPr>
+            </w:pPr>
+            <w:r>
+              <w:rPr>
+                <w:sz w:val="20"/>
+                <w:szCs w:val="20"/>
+              </w:rPr>
+              <w:t xml:space="preserve">Switch tab </w:t>
+            </w:r>
+          </w:p>
+        </w:tc>
+        <w:tc>
+          <w:tcPr>
+            <w:tcW w:w="4757" w:type="dxa"/>
+          </w:tcPr>
+          <w:p>
+            <w:pPr>
+              <w:rPr>
+                <w:b/>
+                <w:bCs/>
+                <w:sz w:val="20"/>
+                <w:szCs w:val="20"/>
+              </w:rPr>
+            </w:pPr>
+            <w:r>
+              <w:rPr>
+                <w:b/>
+                <w:bCs/>
+                <w:sz w:val="20"/>
+                <w:szCs w:val="20"/>
+              </w:rPr>
+              <w:t>Alt + tab</w:t>
+            </w:r>
+          </w:p>
+        </w:tc>
+      </w:tr>
+    </w:tbl>
+    <w:p>
+      <w:pPr>
+        <w:rPr>
+          <w:sz w:val="20"/>
+          <w:szCs w:val="20"/>
+        </w:rPr>
+      </w:pPr>
+    </w:p>
+    <w:p>
+      <w:pPr>
+        <w:rPr>
+          <w:sz w:val="20"/>
+          <w:szCs w:val="20"/>
+        </w:rPr>
+      </w:pPr>
     </w:p>
     <w:sectPr>
       <w:pgSz w:w="11906" w:h="16838"/>
@@ -1837,6 +3018,7 @@
     <w:lsdException w:name="HTML Sample" w:semiHidden="1" w:unhideWhenUsed="1"/>
     <w:lsdException w:name="HTML Typewriter" w:semiHidden="1" w:unhideWhenUsed="1"/>
     <w:lsdException w:name="HTML Variable" w:semiHidden="1" w:unhideWhenUsed="1"/>
+    <w:lsdException w:name="Normal Table" w:semiHidden="1" w:unhideWhenUsed="1"/>
     <w:lsdException w:name="annotation subject" w:semiHidden="1" w:unhideWhenUsed="1"/>
     <w:lsdException w:name="No List" w:semiHidden="1" w:unhideWhenUsed="1"/>
     <w:lsdException w:name="Outline List 1" w:semiHidden="1" w:unhideWhenUsed="1"/>
@@ -1883,8 +3065,10 @@
     <w:lsdException w:name="Table Subtle 2" w:semiHidden="1" w:unhideWhenUsed="1"/>
     <w:lsdException w:name="Table Web 1" w:semiHidden="1" w:unhideWhenUsed="1"/>
     <w:lsdException w:name="Table Web 2" w:semiHidden="1" w:unhideWhenUsed="1"/>
+    <w:lsdException w:name="Table Web 3" w:semiHidden="1" w:unhideWhenUsed="1"/>
     <w:lsdException w:name="Balloon Text" w:semiHidden="1" w:unhideWhenUsed="1"/>
     <w:lsdException w:name="Table Grid" w:uiPriority="39"/>
+    <w:lsdException w:name="Table Theme" w:semiHidden="1" w:unhideWhenUsed="1"/>
     <w:lsdException w:name="Placeholder Text" w:semiHidden="1"/>
     <w:lsdException w:name="No Spacing" w:uiPriority="1" w:qFormat="1"/>
     <w:lsdException w:name="Light Shading" w:uiPriority="60"/>

</xml_diff>